<commit_message>
Atualizado Art 15 16 17
</commit_message>
<xml_diff>
--- a/18. Descrição dos Processos de Negócio.docx
+++ b/18. Descrição dos Processos de Negócio.docx
@@ -18,16 +18,16 @@
           <wp:inline distB="114300" distT="114300" distL="114300" distR="114300">
             <wp:extent cx="5734050" cy="2419350"/>
             <wp:effectExtent b="0" l="0" r="0" t="0"/>
-            <wp:docPr id="3" name="image1.png"/>
+            <wp:docPr id="4" name="image5.png"/>
             <a:graphic>
               <a:graphicData uri="http://schemas.openxmlformats.org/drawingml/2006/picture">
                 <pic:pic>
                   <pic:nvPicPr>
-                    <pic:cNvPr id="0" name="image1.png"/>
+                    <pic:cNvPr id="0" name="image5.png"/>
                     <pic:cNvPicPr preferRelativeResize="0"/>
                   </pic:nvPicPr>
                   <pic:blipFill>
-                    <a:blip r:embed="rId7"/>
+                    <a:blip r:embed="rId6"/>
                     <a:srcRect b="43680" l="0" r="0" t="0"/>
                     <a:stretch>
                       <a:fillRect/>
@@ -78,7 +78,7 @@
                     <pic:cNvPicPr preferRelativeResize="0"/>
                   </pic:nvPicPr>
                   <pic:blipFill>
-                    <a:blip r:embed="rId8"/>
+                    <a:blip r:embed="rId7"/>
                     <a:srcRect b="0" l="0" r="0" t="0"/>
                     <a:stretch>
                       <a:fillRect/>
@@ -116,7 +116,7 @@
           <w:szCs w:val="20"/>
         </w:rPr>
       </w:pPr>
-      <w:bookmarkStart w:colFirst="0" w:colLast="0" w:name="_s3f3cgfljqe4" w:id="0"/>
+      <w:bookmarkStart w:colFirst="0" w:colLast="0" w:name="_sloisbqscmyu" w:id="0"/>
       <w:bookmarkEnd w:id="0"/>
       <w:r>
         <w:rPr>
@@ -130,6 +130,7 @@
     </w:p>
     <w:p>
       <w:pPr>
+        <w:jc w:val="center"/>
         <w:rPr>
           <w:sz w:val="20"/>
           <w:szCs w:val="20"/>
@@ -142,19 +143,19 @@
         </w:rPr>
         <w:drawing>
           <wp:inline distB="114300" distT="114300" distL="114300" distR="114300">
-            <wp:extent cx="5648325" cy="4003800"/>
-            <wp:effectExtent b="12700" l="12700" r="12700" t="12700"/>
-            <wp:docPr id="4" name="image7.png"/>
+            <wp:extent cx="4609523" cy="3411413"/>
+            <wp:effectExtent b="0" l="0" r="0" t="0"/>
+            <wp:docPr id="8" name="image2.png"/>
             <a:graphic>
               <a:graphicData uri="http://schemas.openxmlformats.org/drawingml/2006/picture">
                 <pic:pic>
                   <pic:nvPicPr>
-                    <pic:cNvPr id="0" name="image7.png"/>
+                    <pic:cNvPr id="0" name="image2.png"/>
                     <pic:cNvPicPr preferRelativeResize="0"/>
                   </pic:nvPicPr>
                   <pic:blipFill>
-                    <a:blip r:embed="rId9"/>
-                    <a:srcRect b="0" l="941" r="498" t="2014"/>
+                    <a:blip r:embed="rId8"/>
+                    <a:srcRect b="0" l="0" r="0" t="0"/>
                     <a:stretch>
                       <a:fillRect/>
                     </a:stretch>
@@ -162,15 +163,10 @@
                   <pic:spPr>
                     <a:xfrm>
                       <a:off x="0" y="0"/>
-                      <a:ext cx="5648325" cy="4003800"/>
+                      <a:ext cx="4609523" cy="3411413"/>
                     </a:xfrm>
                     <a:prstGeom prst="rect"/>
-                    <a:ln w="12700">
-                      <a:solidFill>
-                        <a:srgbClr val="000000"/>
-                      </a:solidFill>
-                      <a:prstDash val="solid"/>
-                    </a:ln>
+                    <a:ln/>
                   </pic:spPr>
                 </pic:pic>
               </a:graphicData>
@@ -187,8 +183,8 @@
     <w:p>
       <w:pPr>
         <w:rPr>
-          <w:sz w:val="20"/>
-          <w:szCs w:val="20"/>
+          <w:sz w:val="2"/>
+          <w:szCs w:val="2"/>
         </w:rPr>
       </w:pPr>
       <w:r>
@@ -323,7 +319,7 @@
               <w:widowControl w:val="0"/>
               <w:numPr>
                 <w:ilvl w:val="0"/>
-                <w:numId w:val="1"/>
+                <w:numId w:val="2"/>
               </w:numPr>
               <w:pBdr>
                 <w:top w:space="0" w:sz="0" w:val="nil"/>
@@ -371,7 +367,7 @@
               <w:widowControl w:val="0"/>
               <w:numPr>
                 <w:ilvl w:val="0"/>
-                <w:numId w:val="2"/>
+                <w:numId w:val="3"/>
               </w:numPr>
               <w:pBdr>
                 <w:top w:space="0" w:sz="0" w:val="nil"/>
@@ -395,7 +391,7 @@
                 <w:szCs w:val="20"/>
                 <w:rtl w:val="0"/>
               </w:rPr>
-              <w:t xml:space="preserve">Administrador recebe solicitação do munícipe para participar do voluntariado</w:t>
+              <w:t xml:space="preserve">Verificar se existe fichas de Voluntário disponível</w:t>
             </w:r>
           </w:p>
           <w:p>
@@ -404,8 +400,42 @@
               <w:keepLines w:val="0"/>
               <w:widowControl w:val="0"/>
               <w:numPr>
+                <w:ilvl w:val="1"/>
+                <w:numId w:val="3"/>
+              </w:numPr>
+              <w:pBdr>
+                <w:top w:space="0" w:sz="0" w:val="nil"/>
+                <w:left w:space="0" w:sz="0" w:val="nil"/>
+                <w:bottom w:space="0" w:sz="0" w:val="nil"/>
+                <w:right w:space="0" w:sz="0" w:val="nil"/>
+                <w:between w:space="0" w:sz="0" w:val="nil"/>
+              </w:pBdr>
+              <w:shd w:fill="auto" w:val="clear"/>
+              <w:spacing w:after="0" w:before="0" w:line="240" w:lineRule="auto"/>
+              <w:ind w:left="1440" w:right="0" w:hanging="360"/>
+              <w:jc w:val="left"/>
+              <w:rPr>
+                <w:sz w:val="20"/>
+                <w:szCs w:val="20"/>
+              </w:rPr>
+            </w:pPr>
+            <w:r>
+              <w:rPr>
+                <w:sz w:val="20"/>
+                <w:szCs w:val="20"/>
+                <w:rtl w:val="0"/>
+              </w:rPr>
+              <w:t xml:space="preserve">Se não houve fichas disponíveis, informar ao Munícipe que sua solicitação foi recusada.</w:t>
+            </w:r>
+          </w:p>
+          <w:p>
+            <w:pPr>
+              <w:keepNext w:val="0"/>
+              <w:keepLines w:val="0"/>
+              <w:widowControl w:val="0"/>
+              <w:numPr>
                 <w:ilvl w:val="0"/>
-                <w:numId w:val="2"/>
+                <w:numId w:val="3"/>
               </w:numPr>
               <w:pBdr>
                 <w:top w:space="0" w:sz="0" w:val="nil"/>
@@ -429,7 +459,7 @@
                 <w:szCs w:val="20"/>
                 <w:rtl w:val="0"/>
               </w:rPr>
-              <w:t xml:space="preserve">Administrador libera ficha de cadastro para o munícipe</w:t>
+              <w:t xml:space="preserve">Envia ficha de Voluntário para o Munícipe</w:t>
             </w:r>
           </w:p>
           <w:p>
@@ -468,8 +498,8 @@
         <w:ind w:left="0" w:firstLine="0"/>
         <w:rPr>
           <w:color w:val="000000"/>
-          <w:sz w:val="20"/>
-          <w:szCs w:val="20"/>
+          <w:sz w:val="2"/>
+          <w:szCs w:val="2"/>
         </w:rPr>
       </w:pPr>
       <w:bookmarkStart w:colFirst="0" w:colLast="0" w:name="_olgl5zkesh9l" w:id="2"/>
@@ -604,7 +634,7 @@
               <w:widowControl w:val="0"/>
               <w:numPr>
                 <w:ilvl w:val="0"/>
-                <w:numId w:val="1"/>
+                <w:numId w:val="2"/>
               </w:numPr>
               <w:spacing w:line="240" w:lineRule="auto"/>
               <w:ind w:left="720" w:hanging="360"/>
@@ -641,7 +671,7 @@
               <w:widowControl w:val="0"/>
               <w:numPr>
                 <w:ilvl w:val="0"/>
-                <w:numId w:val="2"/>
+                <w:numId w:val="3"/>
               </w:numPr>
               <w:spacing w:line="240" w:lineRule="auto"/>
               <w:ind w:left="720" w:hanging="360"/>
@@ -656,22 +686,17 @@
                 <w:szCs w:val="20"/>
                 <w:rtl w:val="0"/>
               </w:rPr>
-              <w:t xml:space="preserve">Administrador recebe ficha do munícipe preenchida para análise</w:t>
-            </w:r>
-          </w:p>
-          <w:p>
-            <w:pPr>
-              <w:widowControl w:val="0"/>
-              <w:numPr>
-                <w:ilvl w:val="0"/>
-                <w:numId w:val="2"/>
-              </w:numPr>
-              <w:spacing w:line="240" w:lineRule="auto"/>
-              <w:ind w:left="720" w:hanging="360"/>
-              <w:rPr>
-                <w:sz w:val="20"/>
-                <w:szCs w:val="20"/>
-                <w:u w:val="none"/>
+              <w:t xml:space="preserve"> Receber ficha preenchida e guarda em Solicitação de Voluntário</w:t>
+            </w:r>
+          </w:p>
+          <w:p>
+            <w:pPr>
+              <w:widowControl w:val="0"/>
+              <w:spacing w:line="240" w:lineRule="auto"/>
+              <w:rPr>
+                <w:sz w:val="20"/>
+                <w:szCs w:val="20"/>
+                <w:highlight w:val="red"/>
               </w:rPr>
             </w:pPr>
             <w:r>
@@ -685,36 +710,24 @@
     </w:tbl>
     <w:p>
       <w:pPr>
-        <w:rPr>
-          <w:sz w:val="20"/>
-          <w:szCs w:val="20"/>
-        </w:rPr>
-      </w:pPr>
-      <w:r>
-        <w:br w:type="page"/>
-      </w:r>
-      <w:r>
-        <w:rPr>
-          <w:rtl w:val="0"/>
-        </w:rPr>
-      </w:r>
-    </w:p>
-    <w:p>
-      <w:pPr>
         <w:pStyle w:val="Heading4"/>
         <w:ind w:left="0" w:firstLine="0"/>
         <w:rPr>
           <w:color w:val="000000"/>
-          <w:sz w:val="20"/>
-          <w:szCs w:val="20"/>
+          <w:sz w:val="2"/>
+          <w:szCs w:val="2"/>
         </w:rPr>
       </w:pPr>
       <w:bookmarkStart w:colFirst="0" w:colLast="0" w:name="_olgl5zkesh9l" w:id="2"/>
       <w:bookmarkEnd w:id="2"/>
       <w:r>
         <w:rPr>
+          <w:color w:val="000000"/>
+          <w:sz w:val="2"/>
+          <w:szCs w:val="2"/>
           <w:rtl w:val="0"/>
         </w:rPr>
+        <w:t xml:space="preserve">/</w:t>
       </w:r>
     </w:p>
     <w:tbl>
@@ -848,7 +861,7 @@
               <w:widowControl w:val="0"/>
               <w:numPr>
                 <w:ilvl w:val="0"/>
-                <w:numId w:val="1"/>
+                <w:numId w:val="2"/>
               </w:numPr>
               <w:spacing w:line="240" w:lineRule="auto"/>
               <w:ind w:left="720" w:hanging="360"/>
@@ -863,7 +876,7 @@
                 <w:szCs w:val="20"/>
                 <w:rtl w:val="0"/>
               </w:rPr>
-              <w:t xml:space="preserve">Voluntário</w:t>
+              <w:t xml:space="preserve">Administrador</w:t>
             </w:r>
             <w:r>
               <w:rPr>
@@ -890,7 +903,7 @@
               <w:widowControl w:val="0"/>
               <w:numPr>
                 <w:ilvl w:val="0"/>
-                <w:numId w:val="2"/>
+                <w:numId w:val="3"/>
               </w:numPr>
               <w:spacing w:line="240" w:lineRule="auto"/>
               <w:ind w:left="720" w:hanging="360"/>
@@ -905,7 +918,7 @@
                 <w:szCs w:val="20"/>
                 <w:rtl w:val="0"/>
               </w:rPr>
-              <w:t xml:space="preserve">Administrador analisa ficha do Munícipe para participar como voluntário</w:t>
+              <w:t xml:space="preserve">Analisa solicitação do Munícipe para participação como voluntário.</w:t>
             </w:r>
           </w:p>
           <w:p>
@@ -913,7 +926,7 @@
               <w:widowControl w:val="0"/>
               <w:numPr>
                 <w:ilvl w:val="1"/>
-                <w:numId w:val="2"/>
+                <w:numId w:val="3"/>
               </w:numPr>
               <w:spacing w:line="240" w:lineRule="auto"/>
               <w:ind w:left="1440" w:hanging="360"/>
@@ -928,7 +941,7 @@
                 <w:szCs w:val="20"/>
                 <w:rtl w:val="0"/>
               </w:rPr>
-              <w:t xml:space="preserve">Se a ficha for aprovada encaminha Voluntário para ser recebido pelo</w:t>
+              <w:t xml:space="preserve">Se a solicitação for aprovada, encaminha novos voluntários para ser recebido pelo</w:t>
             </w:r>
             <w:r>
               <w:rPr>
@@ -945,7 +958,7 @@
                 <w:szCs w:val="20"/>
                 <w:rtl w:val="0"/>
               </w:rPr>
-              <w:t xml:space="preserve">Operacional</w:t>
+              <w:t xml:space="preserve">Operacional, guarda fichas em Voluntário e informa ao Munícipe, caso ao contrário, envia mensagem com o motivo para o Munícipe.</w:t>
             </w:r>
             <w:r>
               <w:rPr>
@@ -974,7 +987,6 @@
           <w:szCs w:val="20"/>
           <w:rtl w:val="0"/>
         </w:rPr>
-        <w:br w:type="textWrapping"/>
         <w:t xml:space="preserve">2 - Operacional &gt; Receber novo voluntário</w:t>
       </w:r>
     </w:p>
@@ -993,19 +1005,19 @@
         </w:rPr>
         <w:drawing>
           <wp:inline distB="114300" distT="114300" distL="114300" distR="114300">
-            <wp:extent cx="3852863" cy="3427537"/>
-            <wp:effectExtent b="12700" l="12700" r="12700" t="12700"/>
-            <wp:docPr id="8" name="image4.png"/>
+            <wp:extent cx="4700588" cy="3414403"/>
+            <wp:effectExtent b="0" l="0" r="0" t="0"/>
+            <wp:docPr id="1" name="image7.png"/>
             <a:graphic>
               <a:graphicData uri="http://schemas.openxmlformats.org/drawingml/2006/picture">
                 <pic:pic>
                   <pic:nvPicPr>
-                    <pic:cNvPr id="0" name="image4.png"/>
+                    <pic:cNvPr id="0" name="image7.png"/>
                     <pic:cNvPicPr preferRelativeResize="0"/>
                   </pic:nvPicPr>
                   <pic:blipFill>
-                    <a:blip r:embed="rId10"/>
-                    <a:srcRect b="0" l="857" r="0" t="868"/>
+                    <a:blip r:embed="rId9"/>
+                    <a:srcRect b="0" l="0" r="0" t="0"/>
                     <a:stretch>
                       <a:fillRect/>
                     </a:stretch>
@@ -1013,15 +1025,10 @@
                   <pic:spPr>
                     <a:xfrm>
                       <a:off x="0" y="0"/>
-                      <a:ext cx="3852863" cy="3427537"/>
+                      <a:ext cx="4700588" cy="3414403"/>
                     </a:xfrm>
                     <a:prstGeom prst="rect"/>
-                    <a:ln w="12700">
-                      <a:solidFill>
-                        <a:srgbClr val="000000"/>
-                      </a:solidFill>
-                      <a:prstDash val="solid"/>
-                    </a:ln>
+                    <a:ln/>
                   </pic:spPr>
                 </pic:pic>
               </a:graphicData>
@@ -1170,7 +1177,7 @@
               <w:widowControl w:val="0"/>
               <w:numPr>
                 <w:ilvl w:val="0"/>
-                <w:numId w:val="1"/>
+                <w:numId w:val="2"/>
               </w:numPr>
               <w:spacing w:line="240" w:lineRule="auto"/>
               <w:ind w:left="720" w:hanging="360"/>
@@ -1212,51 +1219,23 @@
               <w:widowControl w:val="0"/>
               <w:numPr>
                 <w:ilvl w:val="0"/>
-                <w:numId w:val="2"/>
+                <w:numId w:val="3"/>
               </w:numPr>
               <w:spacing w:line="240" w:lineRule="auto"/>
               <w:ind w:left="720" w:hanging="360"/>
               <w:rPr>
                 <w:sz w:val="20"/>
                 <w:szCs w:val="20"/>
-              </w:rPr>
-            </w:pPr>
-            <w:r>
-              <w:rPr>
-                <w:sz w:val="20"/>
-                <w:szCs w:val="20"/>
-                <w:rtl w:val="0"/>
-              </w:rPr>
-              <w:t xml:space="preserve">Envio de boas vindas para o novo voluntário</w:t>
-            </w:r>
-          </w:p>
-          <w:p>
-            <w:pPr>
-              <w:widowControl w:val="0"/>
-              <w:numPr>
-                <w:ilvl w:val="0"/>
-                <w:numId w:val="2"/>
-              </w:numPr>
-              <w:spacing w:line="240" w:lineRule="auto"/>
-              <w:ind w:left="720" w:hanging="360"/>
-              <w:rPr>
-                <w:sz w:val="20"/>
-                <w:szCs w:val="20"/>
                 <w:u w:val="none"/>
               </w:rPr>
             </w:pPr>
-            <w:commentRangeStart w:id="0"/>
-            <w:r>
-              <w:rPr>
-                <w:sz w:val="20"/>
-                <w:szCs w:val="20"/>
-                <w:rtl w:val="0"/>
-              </w:rPr>
-              <w:t xml:space="preserve">Após confirmação da solicitação poderá criar as solicitações das pastas</w:t>
-            </w:r>
-            <w:commentRangeEnd w:id="0"/>
-            <w:r>
-              <w:commentReference w:id="0"/>
+            <w:r>
+              <w:rPr>
+                <w:sz w:val="20"/>
+                <w:szCs w:val="20"/>
+                <w:rtl w:val="0"/>
+              </w:rPr>
+              <w:t xml:space="preserve">Recebe novo voluntário aprovado e envia a mensagem de boas-vindas com as informações da pasta.</w:t>
             </w:r>
             <w:r>
               <w:rPr>
@@ -1332,19 +1311,19 @@
         </w:rPr>
         <w:drawing>
           <wp:inline distB="114300" distT="114300" distL="114300" distR="114300">
-            <wp:extent cx="4818063" cy="3530725"/>
-            <wp:effectExtent b="12700" l="12700" r="12700" t="12700"/>
-            <wp:docPr id="6" name="image6.png"/>
+            <wp:extent cx="4657725" cy="3848100"/>
+            <wp:effectExtent b="0" l="0" r="0" t="0"/>
+            <wp:docPr id="6" name="image3.png"/>
             <a:graphic>
               <a:graphicData uri="http://schemas.openxmlformats.org/drawingml/2006/picture">
                 <pic:pic>
                   <pic:nvPicPr>
-                    <pic:cNvPr id="0" name="image6.png"/>
+                    <pic:cNvPr id="0" name="image3.png"/>
                     <pic:cNvPicPr preferRelativeResize="0"/>
                   </pic:nvPicPr>
                   <pic:blipFill>
-                    <a:blip r:embed="rId11"/>
-                    <a:srcRect b="0" l="1421" r="613" t="3126"/>
+                    <a:blip r:embed="rId10"/>
+                    <a:srcRect b="0" l="0" r="0" t="0"/>
                     <a:stretch>
                       <a:fillRect/>
                     </a:stretch>
@@ -1352,15 +1331,10 @@
                   <pic:spPr>
                     <a:xfrm>
                       <a:off x="0" y="0"/>
-                      <a:ext cx="4818063" cy="3530725"/>
+                      <a:ext cx="4657725" cy="3848100"/>
                     </a:xfrm>
                     <a:prstGeom prst="rect"/>
-                    <a:ln w="12700">
-                      <a:solidFill>
-                        <a:srgbClr val="000000"/>
-                      </a:solidFill>
-                      <a:prstDash val="solid"/>
-                    </a:ln>
+                    <a:ln/>
                   </pic:spPr>
                 </pic:pic>
               </a:graphicData>
@@ -1378,8 +1352,8 @@
       <w:pPr>
         <w:jc w:val="center"/>
         <w:rPr>
-          <w:sz w:val="20"/>
-          <w:szCs w:val="20"/>
+          <w:sz w:val="2"/>
+          <w:szCs w:val="2"/>
         </w:rPr>
       </w:pPr>
       <w:r>
@@ -1514,7 +1488,7 @@
               <w:widowControl w:val="0"/>
               <w:numPr>
                 <w:ilvl w:val="0"/>
-                <w:numId w:val="1"/>
+                <w:numId w:val="2"/>
               </w:numPr>
               <w:spacing w:line="240" w:lineRule="auto"/>
               <w:ind w:left="720" w:hanging="360"/>
@@ -1556,32 +1530,23 @@
               <w:widowControl w:val="0"/>
               <w:numPr>
                 <w:ilvl w:val="0"/>
-                <w:numId w:val="2"/>
+                <w:numId w:val="3"/>
               </w:numPr>
               <w:spacing w:line="240" w:lineRule="auto"/>
               <w:ind w:left="720" w:hanging="360"/>
               <w:rPr>
                 <w:sz w:val="20"/>
                 <w:szCs w:val="20"/>
-                <w:shd w:fill="ffd966" w:val="clear"/>
-              </w:rPr>
-            </w:pPr>
-            <w:r>
-              <w:rPr>
-                <w:sz w:val="20"/>
-                <w:szCs w:val="20"/>
-                <w:rtl w:val="0"/>
-              </w:rPr>
-              <w:t xml:space="preserve">Voluntário</w:t>
-            </w:r>
-            <w:r>
-              <w:rPr>
-                <w:sz w:val="20"/>
-                <w:szCs w:val="20"/>
-                <w:shd w:fill="ffd966" w:val="clear"/>
-                <w:rtl w:val="0"/>
-              </w:rPr>
-              <w:t xml:space="preserve"> recebe solicitação do munícipe para criar Pasta</w:t>
+              </w:rPr>
+            </w:pPr>
+            <w:r>
+              <w:rPr>
+                <w:sz w:val="20"/>
+                <w:szCs w:val="20"/>
+                <w:rtl w:val="0"/>
+              </w:rPr>
+              <w:t xml:space="preserve">Verificar se existe fichas de Pasta disponível</w:t>
+              <w:tab/>
             </w:r>
           </w:p>
           <w:p>
@@ -1589,44 +1554,46 @@
               <w:widowControl w:val="0"/>
               <w:numPr>
                 <w:ilvl w:val="1"/>
-                <w:numId w:val="2"/>
+                <w:numId w:val="3"/>
               </w:numPr>
               <w:spacing w:line="240" w:lineRule="auto"/>
               <w:ind w:left="1440" w:hanging="360"/>
               <w:rPr>
                 <w:sz w:val="20"/>
                 <w:szCs w:val="20"/>
-                <w:shd w:fill="ffd966" w:val="clear"/>
-              </w:rPr>
-            </w:pPr>
-            <w:r>
-              <w:rPr>
-                <w:sz w:val="20"/>
-                <w:szCs w:val="20"/>
-                <w:rtl w:val="0"/>
-              </w:rPr>
-              <w:t xml:space="preserve">Voluntário</w:t>
-            </w:r>
-            <w:r>
-              <w:rPr>
-                <w:sz w:val="20"/>
-                <w:szCs w:val="20"/>
-                <w:shd w:fill="ffd966" w:val="clear"/>
-                <w:rtl w:val="0"/>
-              </w:rPr>
-              <w:t xml:space="preserve"> libera ficha de criação de pasta para o munícipe</w:t>
-            </w:r>
-          </w:p>
-          <w:p>
-            <w:pPr>
-              <w:widowControl w:val="0"/>
-              <w:spacing w:line="240" w:lineRule="auto"/>
-              <w:ind w:left="0" w:firstLine="0"/>
-              <w:rPr>
-                <w:sz w:val="20"/>
-                <w:szCs w:val="20"/>
-              </w:rPr>
-            </w:pPr>
+              </w:rPr>
+            </w:pPr>
+            <w:r>
+              <w:rPr>
+                <w:sz w:val="20"/>
+                <w:szCs w:val="20"/>
+                <w:rtl w:val="0"/>
+              </w:rPr>
+              <w:t xml:space="preserve">Se não houve fichas disponíveis, informar ao Munícipe que sua solicitação foi recusada.</w:t>
+            </w:r>
+          </w:p>
+          <w:p>
+            <w:pPr>
+              <w:widowControl w:val="0"/>
+              <w:numPr>
+                <w:ilvl w:val="0"/>
+                <w:numId w:val="3"/>
+              </w:numPr>
+              <w:spacing w:line="240" w:lineRule="auto"/>
+              <w:ind w:left="720" w:hanging="360"/>
+              <w:rPr>
+                <w:sz w:val="20"/>
+                <w:szCs w:val="20"/>
+              </w:rPr>
+            </w:pPr>
+            <w:r>
+              <w:rPr>
+                <w:sz w:val="20"/>
+                <w:szCs w:val="20"/>
+                <w:rtl w:val="0"/>
+              </w:rPr>
+              <w:t xml:space="preserve">Envia ficha de Pasta para o Munícipe.</w:t>
+            </w:r>
             <w:r>
               <w:rPr>
                 <w:rtl w:val="0"/>
@@ -1639,8 +1606,8 @@
     <w:p>
       <w:pPr>
         <w:rPr>
-          <w:sz w:val="20"/>
-          <w:szCs w:val="20"/>
+          <w:sz w:val="2"/>
+          <w:szCs w:val="2"/>
         </w:rPr>
       </w:pPr>
       <w:r>
@@ -1771,7 +1738,7 @@
               <w:widowControl w:val="0"/>
               <w:numPr>
                 <w:ilvl w:val="0"/>
-                <w:numId w:val="1"/>
+                <w:numId w:val="2"/>
               </w:numPr>
               <w:spacing w:line="240" w:lineRule="auto"/>
               <w:ind w:left="720" w:hanging="360"/>
@@ -1813,7 +1780,7 @@
               <w:widowControl w:val="0"/>
               <w:numPr>
                 <w:ilvl w:val="0"/>
-                <w:numId w:val="2"/>
+                <w:numId w:val="3"/>
               </w:numPr>
               <w:spacing w:line="240" w:lineRule="auto"/>
               <w:ind w:left="720" w:hanging="360"/>
@@ -1828,31 +1795,7 @@
                 <w:szCs w:val="20"/>
                 <w:rtl w:val="0"/>
               </w:rPr>
-              <w:t xml:space="preserve">Voluntário recebe ficha para criar Pasta preenchida</w:t>
-            </w:r>
-          </w:p>
-          <w:p>
-            <w:pPr>
-              <w:widowControl w:val="0"/>
-              <w:numPr>
-                <w:ilvl w:val="1"/>
-                <w:numId w:val="2"/>
-              </w:numPr>
-              <w:spacing w:line="240" w:lineRule="auto"/>
-              <w:ind w:left="1440" w:hanging="360"/>
-              <w:rPr>
-                <w:sz w:val="20"/>
-                <w:szCs w:val="20"/>
-                <w:u w:val="none"/>
-              </w:rPr>
-            </w:pPr>
-            <w:r>
-              <w:rPr>
-                <w:sz w:val="20"/>
-                <w:szCs w:val="20"/>
-                <w:rtl w:val="0"/>
-              </w:rPr>
-              <w:t xml:space="preserve">Voluntário envia ficha para Administrador avaliar </w:t>
+              <w:t xml:space="preserve"> Receber ficha preenchida e guarda a Solicitação de Pasta</w:t>
             </w:r>
           </w:p>
         </w:tc>
@@ -1861,8 +1804,8 @@
     <w:p>
       <w:pPr>
         <w:rPr>
-          <w:sz w:val="20"/>
-          <w:szCs w:val="20"/>
+          <w:sz w:val="2"/>
+          <w:szCs w:val="2"/>
         </w:rPr>
       </w:pPr>
       <w:r>
@@ -1993,7 +1936,7 @@
               <w:widowControl w:val="0"/>
               <w:numPr>
                 <w:ilvl w:val="0"/>
-                <w:numId w:val="1"/>
+                <w:numId w:val="2"/>
               </w:numPr>
               <w:spacing w:line="240" w:lineRule="auto"/>
               <w:ind w:left="720" w:hanging="360"/>
@@ -2035,7 +1978,7 @@
               <w:widowControl w:val="0"/>
               <w:numPr>
                 <w:ilvl w:val="0"/>
-                <w:numId w:val="2"/>
+                <w:numId w:val="3"/>
               </w:numPr>
               <w:spacing w:line="240" w:lineRule="auto"/>
               <w:ind w:left="720" w:hanging="360"/>
@@ -2050,7 +1993,55 @@
                 <w:szCs w:val="20"/>
                 <w:rtl w:val="0"/>
               </w:rPr>
-              <w:t xml:space="preserve">Administrador recebe ficha para criar Pasta preenchida</w:t>
+              <w:t xml:space="preserve">Verifica se o assunto da pasta solicitada já existe..</w:t>
+            </w:r>
+          </w:p>
+          <w:p>
+            <w:pPr>
+              <w:widowControl w:val="0"/>
+              <w:numPr>
+                <w:ilvl w:val="1"/>
+                <w:numId w:val="3"/>
+              </w:numPr>
+              <w:spacing w:line="240" w:lineRule="auto"/>
+              <w:ind w:left="1440" w:hanging="360"/>
+              <w:rPr>
+                <w:sz w:val="20"/>
+                <w:szCs w:val="20"/>
+              </w:rPr>
+            </w:pPr>
+            <w:r>
+              <w:rPr>
+                <w:sz w:val="20"/>
+                <w:szCs w:val="20"/>
+                <w:rtl w:val="0"/>
+              </w:rPr>
+              <w:t xml:space="preserve">Se a solicitação for aprovada, encaminha ficha para ser recebido pelo</w:t>
+            </w:r>
+            <w:r>
+              <w:rPr>
+                <w:color w:val="ff0000"/>
+                <w:sz w:val="20"/>
+                <w:szCs w:val="20"/>
+                <w:rtl w:val="0"/>
+              </w:rPr>
+              <w:t xml:space="preserve"> </w:t>
+            </w:r>
+            <w:r>
+              <w:rPr>
+                <w:sz w:val="20"/>
+                <w:szCs w:val="20"/>
+                <w:rtl w:val="0"/>
+              </w:rPr>
+              <w:t xml:space="preserve">Administrativo e informa o Munícipe</w:t>
+            </w:r>
+            <w:r>
+              <w:rPr>
+                <w:sz w:val="20"/>
+                <w:szCs w:val="20"/>
+                <w:rtl w:val="0"/>
+              </w:rPr>
+              <w:t xml:space="preserve">, caso ao contrário, envia mensagem com o motivo da reprovação.</w:t>
             </w:r>
           </w:p>
         </w:tc>
@@ -2090,32 +2081,6 @@
         </w:rPr>
       </w:pPr>
       <w:r>
-        <w:rPr>
-          <w:rtl w:val="0"/>
-        </w:rPr>
-      </w:r>
-    </w:p>
-    <w:p>
-      <w:pPr>
-        <w:rPr>
-          <w:sz w:val="20"/>
-          <w:szCs w:val="20"/>
-        </w:rPr>
-      </w:pPr>
-      <w:r>
-        <w:rPr>
-          <w:rtl w:val="0"/>
-        </w:rPr>
-      </w:r>
-    </w:p>
-    <w:p>
-      <w:pPr>
-        <w:rPr>
-          <w:sz w:val="20"/>
-          <w:szCs w:val="20"/>
-        </w:rPr>
-      </w:pPr>
-      <w:r>
         <w:br w:type="page"/>
       </w:r>
       <w:r>
@@ -2173,19 +2138,19 @@
         </w:rPr>
         <w:drawing>
           <wp:inline distB="114300" distT="114300" distL="114300" distR="114300">
-            <wp:extent cx="3876675" cy="3619500"/>
-            <wp:effectExtent b="12700" l="12700" r="12700" t="12700"/>
-            <wp:docPr id="1" name="image3.png"/>
+            <wp:extent cx="4657725" cy="3819525"/>
+            <wp:effectExtent b="0" l="0" r="0" t="0"/>
+            <wp:docPr id="7" name="image4.png"/>
             <a:graphic>
               <a:graphicData uri="http://schemas.openxmlformats.org/drawingml/2006/picture">
                 <pic:pic>
                   <pic:nvPicPr>
-                    <pic:cNvPr id="0" name="image3.png"/>
+                    <pic:cNvPr id="0" name="image4.png"/>
                     <pic:cNvPicPr preferRelativeResize="0"/>
                   </pic:nvPicPr>
                   <pic:blipFill>
-                    <a:blip r:embed="rId12"/>
-                    <a:srcRect b="0" l="1099" r="9385" t="1539"/>
+                    <a:blip r:embed="rId11"/>
+                    <a:srcRect b="0" l="0" r="0" t="0"/>
                     <a:stretch>
                       <a:fillRect/>
                     </a:stretch>
@@ -2193,15 +2158,10 @@
                   <pic:spPr>
                     <a:xfrm>
                       <a:off x="0" y="0"/>
-                      <a:ext cx="3876675" cy="3619500"/>
+                      <a:ext cx="4657725" cy="3819525"/>
                     </a:xfrm>
                     <a:prstGeom prst="rect"/>
-                    <a:ln w="12700">
-                      <a:solidFill>
-                        <a:srgbClr val="000000"/>
-                      </a:solidFill>
-                      <a:prstDash val="solid"/>
-                    </a:ln>
+                    <a:ln/>
                   </pic:spPr>
                 </pic:pic>
               </a:graphicData>
@@ -2209,19 +2169,6 @@
           </wp:inline>
         </w:drawing>
       </w:r>
-      <w:r>
-        <w:rPr>
-          <w:rtl w:val="0"/>
-        </w:rPr>
-      </w:r>
-    </w:p>
-    <w:p>
-      <w:pPr>
-        <w:rPr>
-          <w:sz w:val="20"/>
-          <w:szCs w:val="20"/>
-        </w:rPr>
-      </w:pPr>
       <w:r>
         <w:rPr>
           <w:rtl w:val="0"/>
@@ -2341,7 +2288,7 @@
               <w:widowControl w:val="0"/>
               <w:numPr>
                 <w:ilvl w:val="0"/>
-                <w:numId w:val="1"/>
+                <w:numId w:val="2"/>
               </w:numPr>
               <w:spacing w:line="240" w:lineRule="auto"/>
               <w:ind w:left="720" w:hanging="360"/>
@@ -2383,7 +2330,7 @@
               <w:widowControl w:val="0"/>
               <w:numPr>
                 <w:ilvl w:val="0"/>
-                <w:numId w:val="2"/>
+                <w:numId w:val="3"/>
               </w:numPr>
               <w:spacing w:line="240" w:lineRule="auto"/>
               <w:ind w:left="720" w:hanging="360"/>
@@ -2398,7 +2345,7 @@
                 <w:szCs w:val="20"/>
                 <w:rtl w:val="0"/>
               </w:rPr>
-              <w:t xml:space="preserve">Administrador recebe ficha da pasta preenchida para análise</w:t>
+              <w:t xml:space="preserve">Verifica se o assunto é relevante para comunidade.</w:t>
             </w:r>
           </w:p>
           <w:p>
@@ -2406,38 +2353,13 @@
               <w:widowControl w:val="0"/>
               <w:numPr>
                 <w:ilvl w:val="1"/>
-                <w:numId w:val="2"/>
+                <w:numId w:val="3"/>
               </w:numPr>
               <w:spacing w:line="240" w:lineRule="auto"/>
               <w:ind w:left="1440" w:hanging="360"/>
               <w:rPr>
                 <w:sz w:val="20"/>
                 <w:szCs w:val="20"/>
-                <w:highlight w:val="yellow"/>
-              </w:rPr>
-            </w:pPr>
-            <w:r>
-              <w:rPr>
-                <w:sz w:val="20"/>
-                <w:szCs w:val="20"/>
-                <w:highlight w:val="yellow"/>
-                <w:rtl w:val="0"/>
-              </w:rPr>
-              <w:t xml:space="preserve">Administrador analisa solicitação da pasta</w:t>
-            </w:r>
-          </w:p>
-          <w:p>
-            <w:pPr>
-              <w:widowControl w:val="0"/>
-              <w:numPr>
-                <w:ilvl w:val="1"/>
-                <w:numId w:val="2"/>
-              </w:numPr>
-              <w:spacing w:line="240" w:lineRule="auto"/>
-              <w:ind w:left="1440" w:hanging="360"/>
-              <w:rPr>
-                <w:sz w:val="20"/>
-                <w:szCs w:val="20"/>
                 <w:u w:val="none"/>
               </w:rPr>
             </w:pPr>
@@ -2447,24 +2369,7 @@
                 <w:szCs w:val="20"/>
                 <w:rtl w:val="0"/>
               </w:rPr>
-              <w:t xml:space="preserve">Retorna o feedback da análise</w:t>
-            </w:r>
-          </w:p>
-          <w:p>
-            <w:pPr>
-              <w:widowControl w:val="0"/>
-              <w:spacing w:line="240" w:lineRule="auto"/>
-              <w:ind w:left="720" w:firstLine="0"/>
-              <w:rPr>
-                <w:sz w:val="20"/>
-                <w:szCs w:val="20"/>
-                <w:highlight w:val="cyan"/>
-              </w:rPr>
-            </w:pPr>
-            <w:r>
-              <w:rPr>
-                <w:rtl w:val="0"/>
-              </w:rPr>
+              <w:t xml:space="preserve">Se aprovado adiciona um voto de aprovação na Solicitação de Pasta, caso contrário coloca voto de recusa.</w:t>
             </w:r>
           </w:p>
         </w:tc>
@@ -2596,7 +2501,7 @@
               <w:widowControl w:val="0"/>
               <w:numPr>
                 <w:ilvl w:val="0"/>
-                <w:numId w:val="1"/>
+                <w:numId w:val="2"/>
               </w:numPr>
               <w:spacing w:line="240" w:lineRule="auto"/>
               <w:ind w:left="720" w:hanging="360"/>
@@ -2637,23 +2542,23 @@
               <w:widowControl w:val="0"/>
               <w:numPr>
                 <w:ilvl w:val="0"/>
-                <w:numId w:val="2"/>
+                <w:numId w:val="1"/>
               </w:numPr>
               <w:spacing w:line="240" w:lineRule="auto"/>
               <w:ind w:left="720" w:hanging="360"/>
               <w:rPr>
-                <w:color w:val="000000"/>
-                <w:sz w:val="20"/>
-                <w:szCs w:val="20"/>
-              </w:rPr>
-            </w:pPr>
-            <w:r>
-              <w:rPr>
-                <w:sz w:val="20"/>
-                <w:szCs w:val="20"/>
-                <w:rtl w:val="0"/>
-              </w:rPr>
-              <w:t xml:space="preserve">Se a pasta for válida, criar a pasta</w:t>
+                <w:sz w:val="20"/>
+                <w:szCs w:val="20"/>
+                <w:u w:val="none"/>
+              </w:rPr>
+            </w:pPr>
+            <w:r>
+              <w:rPr>
+                <w:sz w:val="20"/>
+                <w:szCs w:val="20"/>
+                <w:rtl w:val="0"/>
+              </w:rPr>
+              <w:t xml:space="preserve">Verificar se a Solicitação de Pasta possui 50% de aprovação</w:t>
             </w:r>
           </w:p>
           <w:p>
@@ -2661,7 +2566,7 @@
               <w:widowControl w:val="0"/>
               <w:numPr>
                 <w:ilvl w:val="1"/>
-                <w:numId w:val="2"/>
+                <w:numId w:val="1"/>
               </w:numPr>
               <w:spacing w:line="240" w:lineRule="auto"/>
               <w:ind w:left="1440" w:hanging="360"/>
@@ -2677,7 +2582,7 @@
                 <w:szCs w:val="20"/>
                 <w:rtl w:val="0"/>
               </w:rPr>
-              <w:t xml:space="preserve">Retornar o feedback da solicitação</w:t>
+              <w:t xml:space="preserve">Se atingir a meta de aprovação, a Pasta é criada e enviada a mensagem informando da confirmação ao Munícipe.</w:t>
             </w:r>
           </w:p>
         </w:tc>
@@ -2749,19 +2654,19 @@
         </w:rPr>
         <w:drawing>
           <wp:inline distB="114300" distT="114300" distL="114300" distR="114300">
-            <wp:extent cx="4491038" cy="3333875"/>
-            <wp:effectExtent b="12700" l="12700" r="12700" t="12700"/>
-            <wp:docPr id="7" name="image2.png"/>
+            <wp:extent cx="4810125" cy="3943350"/>
+            <wp:effectExtent b="0" l="0" r="0" t="0"/>
+            <wp:docPr id="3" name="image1.png"/>
             <a:graphic>
               <a:graphicData uri="http://schemas.openxmlformats.org/drawingml/2006/picture">
                 <pic:pic>
                   <pic:nvPicPr>
-                    <pic:cNvPr id="0" name="image2.png"/>
+                    <pic:cNvPr id="0" name="image1.png"/>
                     <pic:cNvPicPr preferRelativeResize="0"/>
                   </pic:nvPicPr>
                   <pic:blipFill>
-                    <a:blip r:embed="rId13"/>
-                    <a:srcRect b="0" l="1329" r="2349" t="1126"/>
+                    <a:blip r:embed="rId12"/>
+                    <a:srcRect b="0" l="0" r="0" t="0"/>
                     <a:stretch>
                       <a:fillRect/>
                     </a:stretch>
@@ -2769,15 +2674,10 @@
                   <pic:spPr>
                     <a:xfrm>
                       <a:off x="0" y="0"/>
-                      <a:ext cx="4491038" cy="3333875"/>
+                      <a:ext cx="4810125" cy="3943350"/>
                     </a:xfrm>
                     <a:prstGeom prst="rect"/>
-                    <a:ln w="12700">
-                      <a:solidFill>
-                        <a:srgbClr val="000000"/>
-                      </a:solidFill>
-                      <a:prstDash val="solid"/>
-                    </a:ln>
+                    <a:ln/>
                   </pic:spPr>
                 </pic:pic>
               </a:graphicData>
@@ -2926,7 +2826,7 @@
               <w:widowControl w:val="0"/>
               <w:numPr>
                 <w:ilvl w:val="0"/>
-                <w:numId w:val="1"/>
+                <w:numId w:val="2"/>
               </w:numPr>
               <w:spacing w:line="240" w:lineRule="auto"/>
               <w:ind w:left="720" w:hanging="360"/>
@@ -2966,96 +2866,17 @@
           <w:p>
             <w:pPr>
               <w:widowControl w:val="0"/>
-              <w:numPr>
-                <w:ilvl w:val="0"/>
-                <w:numId w:val="2"/>
-              </w:numPr>
-              <w:spacing w:line="240" w:lineRule="auto"/>
-              <w:ind w:left="720" w:hanging="360"/>
-              <w:rPr>
-                <w:sz w:val="20"/>
-                <w:szCs w:val="20"/>
-              </w:rPr>
-            </w:pPr>
-            <w:r>
-              <w:rPr>
-                <w:sz w:val="20"/>
-                <w:szCs w:val="20"/>
-                <w:rtl w:val="0"/>
-              </w:rPr>
-              <w:t xml:space="preserve">Analisar a solicitação da criação</w:t>
-            </w:r>
-          </w:p>
-          <w:p>
-            <w:pPr>
-              <w:widowControl w:val="0"/>
-              <w:numPr>
-                <w:ilvl w:val="1"/>
-                <w:numId w:val="2"/>
-              </w:numPr>
-              <w:spacing w:line="240" w:lineRule="auto"/>
-              <w:ind w:left="1440" w:hanging="360"/>
-              <w:rPr>
-                <w:sz w:val="20"/>
-                <w:szCs w:val="20"/>
-                <w:u w:val="none"/>
-              </w:rPr>
-            </w:pPr>
-            <w:r>
-              <w:rPr>
-                <w:sz w:val="20"/>
-                <w:szCs w:val="20"/>
-                <w:rtl w:val="0"/>
-              </w:rPr>
-              <w:t xml:space="preserve">Retornar  o feedback da solicitação</w:t>
-            </w:r>
-          </w:p>
-          <w:p>
-            <w:pPr>
-              <w:widowControl w:val="0"/>
-              <w:numPr>
-                <w:ilvl w:val="1"/>
-                <w:numId w:val="2"/>
-              </w:numPr>
-              <w:spacing w:line="240" w:lineRule="auto"/>
-              <w:ind w:left="1440" w:hanging="360"/>
-              <w:rPr>
-                <w:sz w:val="20"/>
-                <w:szCs w:val="20"/>
-                <w:u w:val="none"/>
-              </w:rPr>
-            </w:pPr>
-            <w:r>
-              <w:rPr>
-                <w:sz w:val="20"/>
-                <w:szCs w:val="20"/>
-                <w:rtl w:val="0"/>
-              </w:rPr>
-              <w:t xml:space="preserve">Se valido, criar a pasta</w:t>
-            </w:r>
-          </w:p>
-          <w:p>
-            <w:pPr>
-              <w:widowControl w:val="0"/>
-              <w:numPr>
-                <w:ilvl w:val="1"/>
-                <w:numId w:val="2"/>
-              </w:numPr>
-              <w:spacing w:line="240" w:lineRule="auto"/>
-              <w:ind w:left="1440" w:hanging="360"/>
-              <w:rPr>
-                <w:sz w:val="20"/>
-                <w:szCs w:val="20"/>
-                <w:u w:val="none"/>
-              </w:rPr>
-            </w:pPr>
-            <w:r>
-              <w:rPr>
-                <w:sz w:val="20"/>
-                <w:szCs w:val="20"/>
-                <w:rtl w:val="0"/>
-              </w:rPr>
-              <w:t xml:space="preserve">se não?</w:t>
+              <w:spacing w:line="240" w:lineRule="auto"/>
+              <w:ind w:left="0" w:firstLine="0"/>
+              <w:rPr>
+                <w:sz w:val="20"/>
+                <w:szCs w:val="20"/>
+              </w:rPr>
+            </w:pPr>
+            <w:r>
+              <w:rPr>
+                <w:rtl w:val="0"/>
+              </w:rPr>
             </w:r>
           </w:p>
         </w:tc>
@@ -3196,7 +3017,7 @@
               <w:widowControl w:val="0"/>
               <w:numPr>
                 <w:ilvl w:val="0"/>
-                <w:numId w:val="1"/>
+                <w:numId w:val="2"/>
               </w:numPr>
               <w:spacing w:line="240" w:lineRule="auto"/>
               <w:ind w:left="720" w:hanging="360"/>
@@ -3236,24 +3057,17 @@
           <w:p>
             <w:pPr>
               <w:widowControl w:val="0"/>
-              <w:numPr>
-                <w:ilvl w:val="0"/>
-                <w:numId w:val="2"/>
-              </w:numPr>
-              <w:spacing w:line="240" w:lineRule="auto"/>
-              <w:ind w:left="720" w:hanging="360"/>
-              <w:rPr>
-                <w:sz w:val="20"/>
-                <w:szCs w:val="20"/>
-              </w:rPr>
-            </w:pPr>
-            <w:r>
-              <w:rPr>
-                <w:sz w:val="20"/>
-                <w:szCs w:val="20"/>
-                <w:rtl w:val="0"/>
-              </w:rPr>
-              <w:t xml:space="preserve">Receber e analisar a ficha preenchida</w:t>
+              <w:spacing w:line="240" w:lineRule="auto"/>
+              <w:ind w:left="0" w:firstLine="0"/>
+              <w:rPr>
+                <w:sz w:val="20"/>
+                <w:szCs w:val="20"/>
+              </w:rPr>
+            </w:pPr>
+            <w:r>
+              <w:rPr>
+                <w:rtl w:val="0"/>
+              </w:rPr>
             </w:r>
           </w:p>
         </w:tc>
@@ -3394,7 +3208,7 @@
               <w:widowControl w:val="0"/>
               <w:numPr>
                 <w:ilvl w:val="0"/>
-                <w:numId w:val="1"/>
+                <w:numId w:val="2"/>
               </w:numPr>
               <w:spacing w:line="240" w:lineRule="auto"/>
               <w:ind w:left="720" w:hanging="360"/>
@@ -3434,47 +3248,17 @@
           <w:p>
             <w:pPr>
               <w:widowControl w:val="0"/>
-              <w:numPr>
-                <w:ilvl w:val="0"/>
-                <w:numId w:val="2"/>
-              </w:numPr>
-              <w:spacing w:line="240" w:lineRule="auto"/>
-              <w:ind w:left="720" w:hanging="360"/>
-              <w:rPr>
-                <w:sz w:val="20"/>
-                <w:szCs w:val="20"/>
-              </w:rPr>
-            </w:pPr>
-            <w:r>
-              <w:rPr>
-                <w:sz w:val="20"/>
-                <w:szCs w:val="20"/>
-                <w:rtl w:val="0"/>
-              </w:rPr>
-              <w:t xml:space="preserve">Se valido, criar a pasta com os dados da ficha</w:t>
-            </w:r>
-          </w:p>
-          <w:p>
-            <w:pPr>
-              <w:widowControl w:val="0"/>
-              <w:numPr>
-                <w:ilvl w:val="1"/>
-                <w:numId w:val="2"/>
-              </w:numPr>
-              <w:spacing w:line="240" w:lineRule="auto"/>
-              <w:ind w:left="1440" w:hanging="360"/>
-              <w:rPr>
-                <w:sz w:val="20"/>
-                <w:szCs w:val="20"/>
-              </w:rPr>
-            </w:pPr>
-            <w:r>
-              <w:rPr>
-                <w:sz w:val="20"/>
-                <w:szCs w:val="20"/>
-                <w:rtl w:val="0"/>
-              </w:rPr>
-              <w:t xml:space="preserve">Retornar o feedback da solicitação</w:t>
+              <w:spacing w:line="240" w:lineRule="auto"/>
+              <w:ind w:left="0" w:firstLine="0"/>
+              <w:rPr>
+                <w:sz w:val="20"/>
+                <w:szCs w:val="20"/>
+              </w:rPr>
+            </w:pPr>
+            <w:r>
+              <w:rPr>
+                <w:rtl w:val="0"/>
+              </w:rPr>
             </w:r>
           </w:p>
         </w:tc>
@@ -3535,16 +3319,16 @@
           <wp:inline distB="114300" distT="114300" distL="114300" distR="114300">
             <wp:extent cx="4781550" cy="3492625"/>
             <wp:effectExtent b="12700" l="12700" r="12700" t="12700"/>
-            <wp:docPr id="2" name="image5.png"/>
+            <wp:docPr id="2" name="image6.png"/>
             <a:graphic>
               <a:graphicData uri="http://schemas.openxmlformats.org/drawingml/2006/picture">
                 <pic:pic>
                   <pic:nvPicPr>
-                    <pic:cNvPr id="0" name="image5.png"/>
+                    <pic:cNvPr id="0" name="image6.png"/>
                     <pic:cNvPicPr preferRelativeResize="0"/>
                   </pic:nvPicPr>
                   <pic:blipFill>
-                    <a:blip r:embed="rId14"/>
+                    <a:blip r:embed="rId13"/>
                     <a:srcRect b="0" l="1007" r="1169" t="1070"/>
                     <a:stretch>
                       <a:fillRect/>
@@ -3714,7 +3498,7 @@
               <w:widowControl w:val="0"/>
               <w:numPr>
                 <w:ilvl w:val="0"/>
-                <w:numId w:val="1"/>
+                <w:numId w:val="2"/>
               </w:numPr>
               <w:spacing w:line="240" w:lineRule="auto"/>
               <w:ind w:left="720" w:hanging="360"/>
@@ -3754,71 +3538,17 @@
           <w:p>
             <w:pPr>
               <w:widowControl w:val="0"/>
-              <w:numPr>
-                <w:ilvl w:val="0"/>
-                <w:numId w:val="2"/>
-              </w:numPr>
-              <w:spacing w:line="240" w:lineRule="auto"/>
-              <w:ind w:left="720" w:hanging="360"/>
-              <w:rPr>
-                <w:sz w:val="20"/>
-                <w:szCs w:val="20"/>
-              </w:rPr>
-            </w:pPr>
-            <w:r>
-              <w:rPr>
-                <w:sz w:val="20"/>
-                <w:szCs w:val="20"/>
-                <w:rtl w:val="0"/>
-              </w:rPr>
-              <w:t xml:space="preserve">Aguardando retorno das pastas solicitadas</w:t>
-            </w:r>
-          </w:p>
-          <w:p>
-            <w:pPr>
-              <w:widowControl w:val="0"/>
-              <w:numPr>
-                <w:ilvl w:val="1"/>
-                <w:numId w:val="2"/>
-              </w:numPr>
-              <w:spacing w:line="240" w:lineRule="auto"/>
-              <w:ind w:left="1440" w:hanging="360"/>
-              <w:rPr>
-                <w:sz w:val="20"/>
-                <w:szCs w:val="20"/>
-                <w:u w:val="none"/>
-              </w:rPr>
-            </w:pPr>
-            <w:r>
-              <w:rPr>
-                <w:sz w:val="20"/>
-                <w:szCs w:val="20"/>
-                <w:rtl w:val="0"/>
-              </w:rPr>
-              <w:t xml:space="preserve">Quando a pasta for fechada enviar o relatório para a prefeitura</w:t>
-            </w:r>
-          </w:p>
-          <w:p>
-            <w:pPr>
-              <w:widowControl w:val="0"/>
-              <w:numPr>
-                <w:ilvl w:val="1"/>
-                <w:numId w:val="2"/>
-              </w:numPr>
-              <w:spacing w:line="240" w:lineRule="auto"/>
-              <w:ind w:left="1440" w:hanging="360"/>
-              <w:rPr>
-                <w:sz w:val="20"/>
-                <w:szCs w:val="20"/>
-              </w:rPr>
-            </w:pPr>
-            <w:r>
-              <w:rPr>
-                <w:sz w:val="20"/>
-                <w:szCs w:val="20"/>
-                <w:rtl w:val="0"/>
-              </w:rPr>
-              <w:t xml:space="preserve">Se a pasta solicitada estiver em aberto, enviar o feedback</w:t>
+              <w:spacing w:line="240" w:lineRule="auto"/>
+              <w:ind w:left="0" w:firstLine="0"/>
+              <w:rPr>
+                <w:sz w:val="20"/>
+                <w:szCs w:val="20"/>
+              </w:rPr>
+            </w:pPr>
+            <w:r>
+              <w:rPr>
+                <w:rtl w:val="0"/>
+              </w:rPr>
             </w:r>
           </w:p>
         </w:tc>
@@ -3959,7 +3689,7 @@
               <w:widowControl w:val="0"/>
               <w:numPr>
                 <w:ilvl w:val="0"/>
-                <w:numId w:val="1"/>
+                <w:numId w:val="2"/>
               </w:numPr>
               <w:spacing w:line="240" w:lineRule="auto"/>
               <w:ind w:left="720" w:hanging="360"/>
@@ -3999,72 +3729,17 @@
           <w:p>
             <w:pPr>
               <w:widowControl w:val="0"/>
-              <w:numPr>
-                <w:ilvl w:val="0"/>
-                <w:numId w:val="2"/>
-              </w:numPr>
-              <w:spacing w:line="240" w:lineRule="auto"/>
-              <w:ind w:left="720" w:hanging="360"/>
-              <w:rPr>
-                <w:sz w:val="20"/>
-                <w:szCs w:val="20"/>
-              </w:rPr>
-            </w:pPr>
-            <w:r>
-              <w:rPr>
-                <w:sz w:val="20"/>
-                <w:szCs w:val="20"/>
-                <w:rtl w:val="0"/>
-              </w:rPr>
-              <w:t xml:space="preserve">Pasta solicitada de envio de Relatório</w:t>
-            </w:r>
-          </w:p>
-          <w:p>
-            <w:pPr>
-              <w:widowControl w:val="0"/>
-              <w:numPr>
-                <w:ilvl w:val="1"/>
-                <w:numId w:val="2"/>
-              </w:numPr>
-              <w:spacing w:line="240" w:lineRule="auto"/>
-              <w:ind w:left="1440" w:hanging="360"/>
-              <w:rPr>
-                <w:sz w:val="20"/>
-                <w:szCs w:val="20"/>
-                <w:u w:val="none"/>
-              </w:rPr>
-            </w:pPr>
-            <w:r>
-              <w:rPr>
-                <w:sz w:val="20"/>
-                <w:szCs w:val="20"/>
-                <w:rtl w:val="0"/>
-              </w:rPr>
-              <w:t xml:space="preserve">Se a pasta foi considerada pronta para o envio de relatório.</w:t>
-            </w:r>
-          </w:p>
-          <w:p>
-            <w:pPr>
-              <w:widowControl w:val="0"/>
-              <w:numPr>
-                <w:ilvl w:val="1"/>
-                <w:numId w:val="2"/>
-              </w:numPr>
-              <w:spacing w:line="240" w:lineRule="auto"/>
-              <w:ind w:left="1440" w:hanging="360"/>
-              <w:rPr>
-                <w:sz w:val="20"/>
-                <w:szCs w:val="20"/>
-                <w:u w:val="none"/>
-              </w:rPr>
-            </w:pPr>
-            <w:r>
-              <w:rPr>
-                <w:sz w:val="20"/>
-                <w:szCs w:val="20"/>
-                <w:rtl w:val="0"/>
-              </w:rPr>
-              <w:t xml:space="preserve">A pasta será fechada e enviado para o órgão responsável</w:t>
+              <w:spacing w:line="240" w:lineRule="auto"/>
+              <w:ind w:left="0" w:firstLine="0"/>
+              <w:rPr>
+                <w:sz w:val="20"/>
+                <w:szCs w:val="20"/>
+              </w:rPr>
+            </w:pPr>
+            <w:r>
+              <w:rPr>
+                <w:rtl w:val="0"/>
+              </w:rPr>
             </w:r>
           </w:p>
         </w:tc>
@@ -4093,64 +3768,119 @@
 </w:document>
 </file>
 
-<file path=word/comments.xml><?xml version="1.0" encoding="utf-8"?>
-<w:comments xmlns:mc="http://schemas.openxmlformats.org/markup-compatibility/2006" xmlns:o="urn:schemas-microsoft-com:office:office" xmlns:r="http://schemas.openxmlformats.org/officeDocument/2006/relationships" xmlns:m="http://schemas.openxmlformats.org/officeDocument/2006/math" xmlns:v="urn:schemas-microsoft-com:vml" xmlns:wp="http://schemas.openxmlformats.org/drawingml/2006/wordprocessingDrawing" xmlns:w10="urn:schemas-microsoft-com:office:word" xmlns:w="http://schemas.openxmlformats.org/wordprocessingml/2006/main" xmlns:wne="http://schemas.microsoft.com/office/word/2006/wordml" xmlns:sl="http://schemas.openxmlformats.org/schemaLibrary/2006/main" xmlns:a="http://schemas.openxmlformats.org/drawingml/2006/main" xmlns:pic="http://schemas.openxmlformats.org/drawingml/2006/picture" xmlns:c="http://schemas.openxmlformats.org/drawingml/2006/chart" xmlns:lc="http://schemas.openxmlformats.org/drawingml/2006/lockedCanvas" xmlns:dgm="http://schemas.openxmlformats.org/drawingml/2006/diagram" xmlns:wps="http://schemas.microsoft.com/office/word/2010/wordprocessingShape" xmlns:wpg="http://schemas.microsoft.com/office/word/2010/wordprocessingGroup" xmlns:w14="http://schemas.microsoft.com/office/word/2010/wordml" xmlns:w15="http://schemas.microsoft.com/office/word/2012/wordml">
-  <w:comment w:author="Lara Angelini Argento" w:id="0" w:date="2020-04-18T03:08:42Z">
-    <w:p>
-      <w:pPr>
-        <w:keepNext w:val="0"/>
-        <w:keepLines w:val="0"/>
-        <w:widowControl w:val="0"/>
-        <w:pBdr>
-          <w:top w:space="0" w:sz="0" w:val="nil"/>
-          <w:left w:space="0" w:sz="0" w:val="nil"/>
-          <w:bottom w:space="0" w:sz="0" w:val="nil"/>
-          <w:right w:space="0" w:sz="0" w:val="nil"/>
-          <w:between w:space="0" w:sz="0" w:val="nil"/>
-        </w:pBdr>
-        <w:shd w:fill="auto" w:val="clear"/>
-        <w:spacing w:after="0" w:before="0" w:line="240" w:lineRule="auto"/>
-        <w:ind w:left="0" w:right="0" w:firstLine="0"/>
-        <w:jc w:val="left"/>
-        <w:rPr>
-          <w:rFonts w:ascii="Arial" w:cs="Arial" w:eastAsia="Arial" w:hAnsi="Arial"/>
-          <w:b w:val="0"/>
-          <w:i w:val="0"/>
-          <w:smallCaps w:val="0"/>
-          <w:strike w:val="0"/>
-          <w:color w:val="000000"/>
-          <w:sz w:val="22"/>
-          <w:szCs w:val="22"/>
-          <w:u w:val="none"/>
-          <w:shd w:fill="auto" w:val="clear"/>
-          <w:vertAlign w:val="baseline"/>
-        </w:rPr>
-      </w:pPr>
-      <w:r>
-        <w:rPr>
-          <w:rFonts w:ascii="Arial" w:cs="Arial" w:eastAsia="Arial" w:hAnsi="Arial"/>
-          <w:b w:val="0"/>
-          <w:i w:val="0"/>
-          <w:smallCaps w:val="0"/>
-          <w:strike w:val="0"/>
-          <w:color w:val="000000"/>
-          <w:sz w:val="22"/>
-          <w:szCs w:val="22"/>
-          <w:u w:val="none"/>
-          <w:shd w:fill="auto" w:val="clear"/>
-          <w:vertAlign w:val="baseline"/>
-          <w:rtl w:val="0"/>
-        </w:rPr>
-        <w:t xml:space="preserve">eu tiraria essa linha</w:t>
-      </w:r>
-    </w:p>
-  </w:comment>
-</w:comments>
-</file>
-
 <file path=word/numbering.xml><?xml version="1.0" encoding="utf-8"?>
 <w:numbering xmlns:mc="http://schemas.openxmlformats.org/markup-compatibility/2006" xmlns:o="urn:schemas-microsoft-com:office:office" xmlns:r="http://schemas.openxmlformats.org/officeDocument/2006/relationships" xmlns:m="http://schemas.openxmlformats.org/officeDocument/2006/math" xmlns:v="urn:schemas-microsoft-com:vml" xmlns:wp="http://schemas.openxmlformats.org/drawingml/2006/wordprocessingDrawing" xmlns:w10="urn:schemas-microsoft-com:office:word" xmlns:w="http://schemas.openxmlformats.org/wordprocessingml/2006/main" xmlns:wne="http://schemas.microsoft.com/office/word/2006/wordml" xmlns:sl="http://schemas.openxmlformats.org/schemaLibrary/2006/main" xmlns:a="http://schemas.openxmlformats.org/drawingml/2006/main" xmlns:pic="http://schemas.openxmlformats.org/drawingml/2006/picture" xmlns:c="http://schemas.openxmlformats.org/drawingml/2006/chart" xmlns:lc="http://schemas.openxmlformats.org/drawingml/2006/lockedCanvas" xmlns:dgm="http://schemas.openxmlformats.org/drawingml/2006/diagram" xmlns:wps="http://schemas.microsoft.com/office/word/2010/wordprocessingShape" xmlns:wpg="http://schemas.microsoft.com/office/word/2010/wordprocessingGroup" xmlns:w14="http://schemas.microsoft.com/office/word/2010/wordml" xmlns:w15="http://schemas.microsoft.com/office/word/2012/wordml">
   <w:abstractNum w:abstractNumId="1">
+    <w:lvl w:ilvl="0">
+      <w:start w:val="1"/>
+      <w:numFmt w:val="bullet"/>
+      <w:lvlText w:val="●"/>
+      <w:lvlJc w:val="left"/>
+      <w:pPr>
+        <w:ind w:left="720" w:hanging="360"/>
+      </w:pPr>
+      <w:rPr>
+        <w:u w:val="none"/>
+      </w:rPr>
+    </w:lvl>
+    <w:lvl w:ilvl="1">
+      <w:start w:val="1"/>
+      <w:numFmt w:val="bullet"/>
+      <w:lvlText w:val="○"/>
+      <w:lvlJc w:val="left"/>
+      <w:pPr>
+        <w:ind w:left="1440" w:hanging="360"/>
+      </w:pPr>
+      <w:rPr>
+        <w:u w:val="none"/>
+      </w:rPr>
+    </w:lvl>
+    <w:lvl w:ilvl="2">
+      <w:start w:val="1"/>
+      <w:numFmt w:val="bullet"/>
+      <w:lvlText w:val="■"/>
+      <w:lvlJc w:val="left"/>
+      <w:pPr>
+        <w:ind w:left="2160" w:hanging="360"/>
+      </w:pPr>
+      <w:rPr>
+        <w:u w:val="none"/>
+      </w:rPr>
+    </w:lvl>
+    <w:lvl w:ilvl="3">
+      <w:start w:val="1"/>
+      <w:numFmt w:val="bullet"/>
+      <w:lvlText w:val="●"/>
+      <w:lvlJc w:val="left"/>
+      <w:pPr>
+        <w:ind w:left="2880" w:hanging="360"/>
+      </w:pPr>
+      <w:rPr>
+        <w:u w:val="none"/>
+      </w:rPr>
+    </w:lvl>
+    <w:lvl w:ilvl="4">
+      <w:start w:val="1"/>
+      <w:numFmt w:val="bullet"/>
+      <w:lvlText w:val="○"/>
+      <w:lvlJc w:val="left"/>
+      <w:pPr>
+        <w:ind w:left="3600" w:hanging="360"/>
+      </w:pPr>
+      <w:rPr>
+        <w:u w:val="none"/>
+      </w:rPr>
+    </w:lvl>
+    <w:lvl w:ilvl="5">
+      <w:start w:val="1"/>
+      <w:numFmt w:val="bullet"/>
+      <w:lvlText w:val="■"/>
+      <w:lvlJc w:val="left"/>
+      <w:pPr>
+        <w:ind w:left="4320" w:hanging="360"/>
+      </w:pPr>
+      <w:rPr>
+        <w:u w:val="none"/>
+      </w:rPr>
+    </w:lvl>
+    <w:lvl w:ilvl="6">
+      <w:start w:val="1"/>
+      <w:numFmt w:val="bullet"/>
+      <w:lvlText w:val="●"/>
+      <w:lvlJc w:val="left"/>
+      <w:pPr>
+        <w:ind w:left="5040" w:hanging="360"/>
+      </w:pPr>
+      <w:rPr>
+        <w:u w:val="none"/>
+      </w:rPr>
+    </w:lvl>
+    <w:lvl w:ilvl="7">
+      <w:start w:val="1"/>
+      <w:numFmt w:val="bullet"/>
+      <w:lvlText w:val="○"/>
+      <w:lvlJc w:val="left"/>
+      <w:pPr>
+        <w:ind w:left="5760" w:hanging="360"/>
+      </w:pPr>
+      <w:rPr>
+        <w:u w:val="none"/>
+      </w:rPr>
+    </w:lvl>
+    <w:lvl w:ilvl="8">
+      <w:start w:val="1"/>
+      <w:numFmt w:val="bullet"/>
+      <w:lvlText w:val="■"/>
+      <w:lvlJc w:val="left"/>
+      <w:pPr>
+        <w:ind w:left="6480" w:hanging="360"/>
+      </w:pPr>
+      <w:rPr>
+        <w:u w:val="none"/>
+      </w:rPr>
+    </w:lvl>
+  </w:abstractNum>
+  <w:abstractNum w:abstractNumId="2">
     <w:lvl w:ilvl="0">
       <w:start w:val="1"/>
       <w:numFmt w:val="bullet"/>
@@ -4260,7 +3990,7 @@
       </w:rPr>
     </w:lvl>
   </w:abstractNum>
-  <w:abstractNum w:abstractNumId="2">
+  <w:abstractNum w:abstractNumId="3">
     <w:lvl w:ilvl="0">
       <w:start w:val="1"/>
       <w:numFmt w:val="bullet"/>
@@ -4375,6 +4105,9 @@
   </w:num>
   <w:num w:numId="2">
     <w:abstractNumId w:val="2"/>
+  </w:num>
+  <w:num w:numId="3">
+    <w:abstractNumId w:val="3"/>
   </w:num>
 </w:numbering>
 </file>

</xml_diff>